<commit_message>
Actualizadas las funcionalidades de los formularios
</commit_message>
<xml_diff>
--- a/doc/Funcionalidades de Aplicacion.docx
+++ b/doc/Funcionalidades de Aplicacion.docx
@@ -12,6 +12,13 @@
       </w:r>
     </w:p>
     <w:p>
+      <w:pPr>
+        <w:pStyle w:val="Prrafodelista"/>
+        <w:numPr>
+          <w:ilvl w:val="0"/>
+          <w:numId w:val="1"/>
+        </w:numPr>
+      </w:pPr>
       <w:r>
         <w:t xml:space="preserve">Formulario </w:t>
       </w:r>
@@ -22,45 +29,637 @@
       <w:proofErr w:type="spellEnd"/>
     </w:p>
     <w:p>
-      <w:r>
-        <w:tab/>
-        <w:t>Insertar correo/usuario</w:t>
-      </w:r>
-    </w:p>
-    <w:p>
-      <w:r>
-        <w:tab/>
+      <w:pPr>
+        <w:pStyle w:val="Prrafodelista"/>
+        <w:numPr>
+          <w:ilvl w:val="1"/>
+          <w:numId w:val="1"/>
+        </w:numPr>
+      </w:pPr>
+      <w:r>
+        <w:t>Iniciar sesión</w:t>
+      </w:r>
+    </w:p>
+    <w:p>
+      <w:pPr>
+        <w:pStyle w:val="Prrafodelista"/>
+        <w:numPr>
+          <w:ilvl w:val="2"/>
+          <w:numId w:val="1"/>
+        </w:numPr>
+      </w:pPr>
+      <w:r>
+        <w:t>Insertar correo o usuario</w:t>
+      </w:r>
+    </w:p>
+    <w:p>
+      <w:pPr>
+        <w:pStyle w:val="Prrafodelista"/>
+        <w:numPr>
+          <w:ilvl w:val="2"/>
+          <w:numId w:val="1"/>
+        </w:numPr>
+      </w:pPr>
+      <w:r>
         <w:t>Insertar contraseña</w:t>
       </w:r>
     </w:p>
     <w:p>
-      <w:r>
-        <w:tab/>
-        <w:t>Comprobar datos de inicio</w:t>
-      </w:r>
-    </w:p>
-    <w:p>
-      <w:pPr>
-        <w:ind w:firstLine="708"/>
-      </w:pPr>
-      <w:r>
-        <w:t>Iniciar sesión</w:t>
-      </w:r>
-    </w:p>
-    <w:p>
-      <w:pPr>
-        <w:ind w:firstLine="708"/>
+      <w:pPr>
+        <w:pStyle w:val="Prrafodelista"/>
+        <w:numPr>
+          <w:ilvl w:val="2"/>
+          <w:numId w:val="1"/>
+        </w:numPr>
+      </w:pPr>
+      <w:r>
+        <w:t>Recuperar/recordar contraseña</w:t>
+      </w:r>
+    </w:p>
+    <w:p>
+      <w:pPr>
+        <w:pStyle w:val="Prrafodelista"/>
+        <w:numPr>
+          <w:ilvl w:val="2"/>
+          <w:numId w:val="1"/>
+        </w:numPr>
+      </w:pPr>
+      <w:r>
+        <w:t xml:space="preserve">Iniciar </w:t>
+      </w:r>
+      <w:proofErr w:type="spellStart"/>
+      <w:r>
+        <w:t>sesion</w:t>
+      </w:r>
+      <w:proofErr w:type="spellEnd"/>
+    </w:p>
+    <w:p>
+      <w:pPr>
+        <w:pStyle w:val="Prrafodelista"/>
+        <w:numPr>
+          <w:ilvl w:val="1"/>
+          <w:numId w:val="1"/>
+        </w:numPr>
       </w:pPr>
       <w:r>
         <w:t>Registrarse</w:t>
       </w:r>
     </w:p>
     <w:p>
-      <w:r>
-        <w:tab/>
-      </w:r>
+      <w:pPr>
+        <w:pStyle w:val="Prrafodelista"/>
+        <w:numPr>
+          <w:ilvl w:val="2"/>
+          <w:numId w:val="1"/>
+        </w:numPr>
+      </w:pPr>
+      <w:r>
+        <w:t>Elegir registrar como cliente o empresario</w:t>
+      </w:r>
+    </w:p>
+    <w:p>
+      <w:pPr>
+        <w:pStyle w:val="Prrafodelista"/>
+        <w:numPr>
+          <w:ilvl w:val="2"/>
+          <w:numId w:val="1"/>
+        </w:numPr>
+      </w:pPr>
+      <w:r>
+        <w:t xml:space="preserve">Confirmar </w:t>
+      </w:r>
+      <w:proofErr w:type="spellStart"/>
+      <w:r>
+        <w:t>Eleccion</w:t>
+      </w:r>
+      <w:proofErr w:type="spellEnd"/>
+    </w:p>
+    <w:p>
+      <w:pPr>
+        <w:pStyle w:val="Prrafodelista"/>
+        <w:numPr>
+          <w:ilvl w:val="0"/>
+          <w:numId w:val="1"/>
+        </w:numPr>
+      </w:pPr>
+      <w:r>
+        <w:t>Formulario registro</w:t>
+      </w:r>
+    </w:p>
+    <w:p>
+      <w:pPr>
+        <w:pStyle w:val="Prrafodelista"/>
+        <w:numPr>
+          <w:ilvl w:val="1"/>
+          <w:numId w:val="1"/>
+        </w:numPr>
+      </w:pPr>
+      <w:r>
+        <w:t>Cambiar idioma</w:t>
+      </w:r>
+    </w:p>
+    <w:p>
+      <w:pPr>
+        <w:pStyle w:val="Prrafodelista"/>
+        <w:numPr>
+          <w:ilvl w:val="1"/>
+          <w:numId w:val="1"/>
+        </w:numPr>
+      </w:pPr>
+      <w:r>
+        <w:t>Modo oscuro/luz</w:t>
+      </w:r>
+    </w:p>
+    <w:p>
+      <w:pPr>
+        <w:pStyle w:val="Prrafodelista"/>
+        <w:numPr>
+          <w:ilvl w:val="1"/>
+          <w:numId w:val="1"/>
+        </w:numPr>
+      </w:pPr>
+      <w:r>
+        <w:t>Registro cliente</w:t>
+      </w:r>
+    </w:p>
+    <w:p>
+      <w:pPr>
+        <w:pStyle w:val="Prrafodelista"/>
+        <w:numPr>
+          <w:ilvl w:val="2"/>
+          <w:numId w:val="1"/>
+        </w:numPr>
+      </w:pPr>
+      <w:r>
+        <w:t>Insertar datos personales</w:t>
+      </w:r>
+    </w:p>
+    <w:p>
+      <w:pPr>
+        <w:pStyle w:val="Prrafodelista"/>
+        <w:numPr>
+          <w:ilvl w:val="2"/>
+          <w:numId w:val="1"/>
+        </w:numPr>
+      </w:pPr>
+      <w:r>
+        <w:t>Comprobar datos</w:t>
+      </w:r>
+    </w:p>
+    <w:p>
+      <w:pPr>
+        <w:pStyle w:val="Prrafodelista"/>
+        <w:numPr>
+          <w:ilvl w:val="2"/>
+          <w:numId w:val="1"/>
+        </w:numPr>
+      </w:pPr>
+      <w:r>
+        <w:t>Cargar imagen perfil</w:t>
+      </w:r>
+    </w:p>
+    <w:p>
+      <w:pPr>
+        <w:pStyle w:val="Prrafodelista"/>
+        <w:numPr>
+          <w:ilvl w:val="2"/>
+          <w:numId w:val="1"/>
+        </w:numPr>
+      </w:pPr>
+      <w:r>
+        <w:t>Elegir dirección</w:t>
+      </w:r>
+    </w:p>
+    <w:p>
+      <w:pPr>
+        <w:pStyle w:val="Prrafodelista"/>
+        <w:numPr>
+          <w:ilvl w:val="2"/>
+          <w:numId w:val="1"/>
+        </w:numPr>
+      </w:pPr>
+      <w:r>
+        <w:t xml:space="preserve">Volver atrás (a elección) </w:t>
+      </w:r>
+    </w:p>
+    <w:p>
+      <w:pPr>
+        <w:pStyle w:val="Prrafodelista"/>
+        <w:numPr>
+          <w:ilvl w:val="2"/>
+          <w:numId w:val="1"/>
+        </w:numPr>
+      </w:pPr>
+      <w:r>
+        <w:t xml:space="preserve">Cancelar (vuelve al </w:t>
+      </w:r>
+      <w:proofErr w:type="spellStart"/>
+      <w:r>
+        <w:t>login</w:t>
+      </w:r>
+      <w:proofErr w:type="spellEnd"/>
+      <w:r>
+        <w:t>)</w:t>
+      </w:r>
+    </w:p>
+    <w:p>
+      <w:pPr>
+        <w:pStyle w:val="Prrafodelista"/>
+        <w:numPr>
+          <w:ilvl w:val="2"/>
+          <w:numId w:val="1"/>
+        </w:numPr>
+      </w:pPr>
+      <w:r>
+        <w:t>Enviar datos (finalizar registro)</w:t>
+      </w:r>
+    </w:p>
+    <w:p>
+      <w:pPr>
+        <w:pStyle w:val="Prrafodelista"/>
+        <w:numPr>
+          <w:ilvl w:val="3"/>
+          <w:numId w:val="1"/>
+        </w:numPr>
+      </w:pPr>
+      <w:r>
+        <w:t xml:space="preserve">Nos devolverá al </w:t>
+      </w:r>
+      <w:proofErr w:type="spellStart"/>
+      <w:r>
+        <w:t>login</w:t>
+      </w:r>
+      <w:proofErr w:type="spellEnd"/>
+      <w:r>
+        <w:t xml:space="preserve"> una vez se ha registrado con éxito.</w:t>
+      </w:r>
+    </w:p>
+    <w:p>
+      <w:pPr>
+        <w:pStyle w:val="Prrafodelista"/>
+        <w:numPr>
+          <w:ilvl w:val="1"/>
+          <w:numId w:val="1"/>
+        </w:numPr>
+      </w:pPr>
+      <w:r>
+        <w:t>Registro Empresario</w:t>
+      </w:r>
+    </w:p>
+    <w:p>
+      <w:pPr>
+        <w:pStyle w:val="Prrafodelista"/>
+        <w:numPr>
+          <w:ilvl w:val="2"/>
+          <w:numId w:val="1"/>
+        </w:numPr>
+      </w:pPr>
+      <w:r>
+        <w:t>Insertar datos personales</w:t>
+      </w:r>
+    </w:p>
+    <w:p>
+      <w:pPr>
+        <w:pStyle w:val="Prrafodelista"/>
+        <w:numPr>
+          <w:ilvl w:val="2"/>
+          <w:numId w:val="1"/>
+        </w:numPr>
+      </w:pPr>
+      <w:r>
+        <w:t xml:space="preserve">Comprobar datos </w:t>
+      </w:r>
+    </w:p>
+    <w:p>
+      <w:pPr>
+        <w:pStyle w:val="Prrafodelista"/>
+        <w:numPr>
+          <w:ilvl w:val="2"/>
+          <w:numId w:val="1"/>
+        </w:numPr>
+      </w:pPr>
+      <w:r>
+        <w:t xml:space="preserve">Insertar </w:t>
+      </w:r>
+      <w:proofErr w:type="spellStart"/>
+      <w:r>
+        <w:t>cif</w:t>
+      </w:r>
+      <w:proofErr w:type="spellEnd"/>
+      <w:r>
+        <w:t xml:space="preserve"> empresa</w:t>
+      </w:r>
+    </w:p>
+    <w:p>
+      <w:pPr>
+        <w:pStyle w:val="Prrafodelista"/>
+        <w:numPr>
+          <w:ilvl w:val="2"/>
+          <w:numId w:val="1"/>
+        </w:numPr>
+      </w:pPr>
+      <w:r>
+        <w:t xml:space="preserve">Comprobar </w:t>
+      </w:r>
+      <w:proofErr w:type="spellStart"/>
+      <w:r>
+        <w:t>cif</w:t>
+      </w:r>
+      <w:proofErr w:type="spellEnd"/>
+    </w:p>
+    <w:p>
+      <w:pPr>
+        <w:pStyle w:val="Prrafodelista"/>
+        <w:numPr>
+          <w:ilvl w:val="2"/>
+          <w:numId w:val="1"/>
+        </w:numPr>
+      </w:pPr>
+      <w:r>
+        <w:t>Volver atrás</w:t>
+      </w:r>
+    </w:p>
+    <w:p>
+      <w:pPr>
+        <w:pStyle w:val="Prrafodelista"/>
+        <w:numPr>
+          <w:ilvl w:val="2"/>
+          <w:numId w:val="1"/>
+        </w:numPr>
+      </w:pPr>
+      <w:r>
+        <w:t>Cancelar</w:t>
+      </w:r>
+    </w:p>
+    <w:p>
+      <w:pPr>
+        <w:pStyle w:val="Prrafodelista"/>
+        <w:numPr>
+          <w:ilvl w:val="2"/>
+          <w:numId w:val="1"/>
+        </w:numPr>
+      </w:pPr>
+      <w:r>
+        <w:t>Enviar datos (finalizar registro)</w:t>
+      </w:r>
+    </w:p>
+    <w:p>
+      <w:pPr>
+        <w:pStyle w:val="Prrafodelista"/>
+        <w:numPr>
+          <w:ilvl w:val="3"/>
+          <w:numId w:val="1"/>
+        </w:numPr>
+      </w:pPr>
+      <w:r>
+        <w:t xml:space="preserve">Nos devolverá al </w:t>
+      </w:r>
+      <w:proofErr w:type="spellStart"/>
+      <w:r>
+        <w:t>login</w:t>
+      </w:r>
+      <w:proofErr w:type="spellEnd"/>
+      <w:r>
+        <w:t xml:space="preserve"> una vez se ha registrado con éxito.</w:t>
+      </w:r>
+    </w:p>
+    <w:p>
+      <w:pPr>
+        <w:pStyle w:val="Prrafodelista"/>
+        <w:numPr>
+          <w:ilvl w:val="0"/>
+          <w:numId w:val="1"/>
+        </w:numPr>
+      </w:pPr>
+      <w:r>
+        <w:t>Formulario Perfil</w:t>
+      </w:r>
+    </w:p>
+    <w:p/>
+    <w:p/>
+    <w:p>
+      <w:pPr>
+        <w:pStyle w:val="Prrafodelista"/>
+        <w:numPr>
+          <w:ilvl w:val="0"/>
+          <w:numId w:val="1"/>
+        </w:numPr>
+      </w:pPr>
+      <w:proofErr w:type="spellStart"/>
+      <w:r>
+        <w:lastRenderedPageBreak/>
+        <w:t>Form</w:t>
+      </w:r>
+      <w:proofErr w:type="spellEnd"/>
+      <w:r>
+        <w:t xml:space="preserve"> Pagina Principal</w:t>
+      </w:r>
+    </w:p>
+    <w:p>
+      <w:pPr>
+        <w:pStyle w:val="Prrafodelista"/>
+        <w:numPr>
+          <w:ilvl w:val="1"/>
+          <w:numId w:val="1"/>
+        </w:numPr>
+      </w:pPr>
+      <w:r>
+        <w:t>Cargar Novedades y Noticias</w:t>
+      </w:r>
+    </w:p>
+    <w:p>
+      <w:pPr>
+        <w:pStyle w:val="Prrafodelista"/>
+        <w:numPr>
+          <w:ilvl w:val="1"/>
+          <w:numId w:val="1"/>
+        </w:numPr>
+      </w:pPr>
+      <w:r>
+        <w:t>Cargar slider tiendas</w:t>
+      </w:r>
+    </w:p>
+    <w:p>
+      <w:pPr>
+        <w:pStyle w:val="Prrafodelista"/>
+        <w:numPr>
+          <w:ilvl w:val="1"/>
+          <w:numId w:val="1"/>
+        </w:numPr>
+      </w:pPr>
+      <w:r>
+        <w:t xml:space="preserve">Desplegar </w:t>
+      </w:r>
+      <w:proofErr w:type="spellStart"/>
+      <w:r>
+        <w:t>Menu</w:t>
+      </w:r>
+      <w:proofErr w:type="spellEnd"/>
+      <w:r>
+        <w:t xml:space="preserve"> Principal</w:t>
+      </w:r>
+    </w:p>
+    <w:p>
+      <w:pPr>
+        <w:pStyle w:val="Prrafodelista"/>
+        <w:numPr>
+          <w:ilvl w:val="1"/>
+          <w:numId w:val="1"/>
+        </w:numPr>
+      </w:pPr>
+      <w:r>
+        <w:t>Desplegar Perfil</w:t>
+      </w:r>
+    </w:p>
+    <w:p>
+      <w:pPr>
+        <w:pStyle w:val="Prrafodelista"/>
+        <w:numPr>
+          <w:ilvl w:val="1"/>
+          <w:numId w:val="1"/>
+        </w:numPr>
+      </w:pPr>
+      <w:proofErr w:type="spellStart"/>
+      <w:r>
+        <w:t>Boton</w:t>
+      </w:r>
+      <w:proofErr w:type="spellEnd"/>
+      <w:r>
+        <w:t xml:space="preserve"> Ajustes &gt; </w:t>
+      </w:r>
+      <w:proofErr w:type="spellStart"/>
+      <w:r>
+        <w:t>Menud</w:t>
+      </w:r>
+      <w:proofErr w:type="spellEnd"/>
+      <w:r>
+        <w:t xml:space="preserve"> </w:t>
+      </w:r>
+      <w:proofErr w:type="spellStart"/>
+      <w:r>
+        <w:t>drop</w:t>
+      </w:r>
+      <w:proofErr w:type="spellEnd"/>
+      <w:r>
+        <w:t xml:space="preserve"> </w:t>
+      </w:r>
+      <w:proofErr w:type="spellStart"/>
+      <w:r>
+        <w:t>down</w:t>
+      </w:r>
+      <w:proofErr w:type="spellEnd"/>
+    </w:p>
+    <w:p>
+      <w:pPr>
+        <w:pStyle w:val="Prrafodelista"/>
+        <w:numPr>
+          <w:ilvl w:val="2"/>
+          <w:numId w:val="1"/>
+        </w:numPr>
+      </w:pPr>
+      <w:r>
+        <w:t xml:space="preserve">Ajustes &gt; </w:t>
+      </w:r>
+      <w:proofErr w:type="spellStart"/>
+      <w:r>
+        <w:t>frmAjustes</w:t>
+      </w:r>
+      <w:proofErr w:type="spellEnd"/>
+    </w:p>
+    <w:p>
+      <w:pPr>
+        <w:pStyle w:val="Prrafodelista"/>
+        <w:numPr>
+          <w:ilvl w:val="3"/>
+          <w:numId w:val="1"/>
+        </w:numPr>
+      </w:pPr>
+      <w:r>
+        <w:t>Cambiar ubicación geográfica</w:t>
+      </w:r>
+    </w:p>
+    <w:p>
+      <w:pPr>
+        <w:pStyle w:val="Prrafodelista"/>
+        <w:numPr>
+          <w:ilvl w:val="3"/>
+          <w:numId w:val="1"/>
+        </w:numPr>
+      </w:pPr>
+      <w:r>
+        <w:t>Cambiar modo claro oscuro</w:t>
+      </w:r>
+    </w:p>
+    <w:p>
+      <w:pPr>
+        <w:pStyle w:val="Prrafodelista"/>
+        <w:numPr>
+          <w:ilvl w:val="3"/>
+          <w:numId w:val="1"/>
+        </w:numPr>
+      </w:pPr>
+      <w:r>
+        <w:t xml:space="preserve">Cambiar idioma &gt; </w:t>
+      </w:r>
+      <w:r>
+        <w:t>combo box con opciones de idioma</w:t>
+      </w:r>
+    </w:p>
+    <w:p>
+      <w:pPr>
+        <w:pStyle w:val="Prrafodelista"/>
+        <w:numPr>
+          <w:ilvl w:val="4"/>
+          <w:numId w:val="1"/>
+        </w:numPr>
+      </w:pPr>
+      <w:r>
+        <w:t>Cambiar idioma de textos del formulario (y de todos los formularios que se vayan abriendo).</w:t>
+      </w:r>
+    </w:p>
+    <w:p>
+      <w:pPr>
+        <w:pStyle w:val="Prrafodelista"/>
+        <w:ind w:left="3240"/>
+      </w:pPr>
       <w:bookmarkStart w:id="0" w:name="_GoBack"/>
       <w:bookmarkEnd w:id="0"/>
+    </w:p>
+    <w:p>
+      <w:pPr>
+        <w:pStyle w:val="Prrafodelista"/>
+        <w:numPr>
+          <w:ilvl w:val="2"/>
+          <w:numId w:val="1"/>
+        </w:numPr>
+      </w:pPr>
+      <w:r>
+        <w:t>Ayuda</w:t>
+      </w:r>
+    </w:p>
+    <w:p>
+      <w:pPr>
+        <w:pStyle w:val="Prrafodelista"/>
+        <w:numPr>
+          <w:ilvl w:val="3"/>
+          <w:numId w:val="1"/>
+        </w:numPr>
+      </w:pPr>
+      <w:r>
+        <w:t>Acceder a un formulario con preguntas más frecuentes</w:t>
+      </w:r>
+    </w:p>
+    <w:p/>
+    <w:p>
+      <w:pPr>
+        <w:pStyle w:val="Prrafodelista"/>
+        <w:ind w:left="1800"/>
+      </w:pPr>
+    </w:p>
+    <w:p>
+      <w:r>
+        <w:tab/>
+      </w:r>
     </w:p>
     <w:p>
       <w:r>
@@ -75,6 +674,127 @@
     </w:sectPr>
   </w:body>
 </w:document>
+</file>
+
+<file path=word/numbering.xml><?xml version="1.0" encoding="utf-8"?>
+<w:numbering xmlns:wpc="http://schemas.microsoft.com/office/word/2010/wordprocessingCanvas" xmlns:cx="http://schemas.microsoft.com/office/drawing/2014/chartex" xmlns:cx1="http://schemas.microsoft.com/office/drawing/2015/9/8/chartex" xmlns:mc="http://schemas.openxmlformats.org/markup-compatibility/2006" xmlns:o="urn:schemas-microsoft-com:office:office" xmlns:r="http://schemas.openxmlformats.org/officeDocument/2006/relationships" xmlns:m="http://schemas.openxmlformats.org/officeDocument/2006/math" xmlns:v="urn:schemas-microsoft-com:vml" xmlns:wp14="http://schemas.microsoft.com/office/word/2010/wordprocessingDrawing" xmlns:wp="http://schemas.openxmlformats.org/drawingml/2006/wordprocessingDrawing" xmlns:w10="urn:schemas-microsoft-com:office:word" xmlns:w="http://schemas.openxmlformats.org/wordprocessingml/2006/main" xmlns:w14="http://schemas.microsoft.com/office/word/2010/wordml" xmlns:w15="http://schemas.microsoft.com/office/word/2012/wordml" xmlns:w16se="http://schemas.microsoft.com/office/word/2015/wordml/symex" xmlns:wpg="http://schemas.microsoft.com/office/word/2010/wordprocessingGroup" xmlns:wpi="http://schemas.microsoft.com/office/word/2010/wordprocessingInk" xmlns:wne="http://schemas.microsoft.com/office/word/2006/wordml" xmlns:wps="http://schemas.microsoft.com/office/word/2010/wordprocessingShape" mc:Ignorable="w14 w15 w16se wp14">
+  <w:abstractNum w:abstractNumId="0" w15:restartNumberingAfterBreak="0">
+    <w:nsid w:val="4ECB148F"/>
+    <w:multiLevelType w:val="hybridMultilevel"/>
+    <w:tmpl w:val="D1B4914A"/>
+    <w:lvl w:ilvl="0" w:tplc="0C0A0001">
+      <w:start w:val="1"/>
+      <w:numFmt w:val="bullet"/>
+      <w:lvlText w:val=""/>
+      <w:lvlJc w:val="left"/>
+      <w:pPr>
+        <w:ind w:left="360" w:hanging="360"/>
+      </w:pPr>
+      <w:rPr>
+        <w:rFonts w:ascii="Symbol" w:hAnsi="Symbol" w:hint="default"/>
+      </w:rPr>
+    </w:lvl>
+    <w:lvl w:ilvl="1" w:tplc="0C0A0003">
+      <w:start w:val="1"/>
+      <w:numFmt w:val="bullet"/>
+      <w:lvlText w:val="o"/>
+      <w:lvlJc w:val="left"/>
+      <w:pPr>
+        <w:ind w:left="1080" w:hanging="360"/>
+      </w:pPr>
+      <w:rPr>
+        <w:rFonts w:ascii="Courier New" w:hAnsi="Courier New" w:cs="Courier New" w:hint="default"/>
+      </w:rPr>
+    </w:lvl>
+    <w:lvl w:ilvl="2" w:tplc="0C0A0005">
+      <w:start w:val="1"/>
+      <w:numFmt w:val="bullet"/>
+      <w:lvlText w:val=""/>
+      <w:lvlJc w:val="left"/>
+      <w:pPr>
+        <w:ind w:left="1800" w:hanging="360"/>
+      </w:pPr>
+      <w:rPr>
+        <w:rFonts w:ascii="Wingdings" w:hAnsi="Wingdings" w:hint="default"/>
+      </w:rPr>
+    </w:lvl>
+    <w:lvl w:ilvl="3" w:tplc="0C0A0001">
+      <w:start w:val="1"/>
+      <w:numFmt w:val="bullet"/>
+      <w:lvlText w:val=""/>
+      <w:lvlJc w:val="left"/>
+      <w:pPr>
+        <w:ind w:left="2520" w:hanging="360"/>
+      </w:pPr>
+      <w:rPr>
+        <w:rFonts w:ascii="Symbol" w:hAnsi="Symbol" w:hint="default"/>
+      </w:rPr>
+    </w:lvl>
+    <w:lvl w:ilvl="4" w:tplc="0C0A0003">
+      <w:start w:val="1"/>
+      <w:numFmt w:val="bullet"/>
+      <w:lvlText w:val="o"/>
+      <w:lvlJc w:val="left"/>
+      <w:pPr>
+        <w:ind w:left="3240" w:hanging="360"/>
+      </w:pPr>
+      <w:rPr>
+        <w:rFonts w:ascii="Courier New" w:hAnsi="Courier New" w:cs="Courier New" w:hint="default"/>
+      </w:rPr>
+    </w:lvl>
+    <w:lvl w:ilvl="5" w:tplc="0C0A0005" w:tentative="1">
+      <w:start w:val="1"/>
+      <w:numFmt w:val="bullet"/>
+      <w:lvlText w:val=""/>
+      <w:lvlJc w:val="left"/>
+      <w:pPr>
+        <w:ind w:left="3960" w:hanging="360"/>
+      </w:pPr>
+      <w:rPr>
+        <w:rFonts w:ascii="Wingdings" w:hAnsi="Wingdings" w:hint="default"/>
+      </w:rPr>
+    </w:lvl>
+    <w:lvl w:ilvl="6" w:tplc="0C0A0001" w:tentative="1">
+      <w:start w:val="1"/>
+      <w:numFmt w:val="bullet"/>
+      <w:lvlText w:val=""/>
+      <w:lvlJc w:val="left"/>
+      <w:pPr>
+        <w:ind w:left="4680" w:hanging="360"/>
+      </w:pPr>
+      <w:rPr>
+        <w:rFonts w:ascii="Symbol" w:hAnsi="Symbol" w:hint="default"/>
+      </w:rPr>
+    </w:lvl>
+    <w:lvl w:ilvl="7" w:tplc="0C0A0003" w:tentative="1">
+      <w:start w:val="1"/>
+      <w:numFmt w:val="bullet"/>
+      <w:lvlText w:val="o"/>
+      <w:lvlJc w:val="left"/>
+      <w:pPr>
+        <w:ind w:left="5400" w:hanging="360"/>
+      </w:pPr>
+      <w:rPr>
+        <w:rFonts w:ascii="Courier New" w:hAnsi="Courier New" w:cs="Courier New" w:hint="default"/>
+      </w:rPr>
+    </w:lvl>
+    <w:lvl w:ilvl="8" w:tplc="0C0A0005" w:tentative="1">
+      <w:start w:val="1"/>
+      <w:numFmt w:val="bullet"/>
+      <w:lvlText w:val=""/>
+      <w:lvlJc w:val="left"/>
+      <w:pPr>
+        <w:ind w:left="6120" w:hanging="360"/>
+      </w:pPr>
+      <w:rPr>
+        <w:rFonts w:ascii="Wingdings" w:hAnsi="Wingdings" w:hint="default"/>
+      </w:rPr>
+    </w:lvl>
+  </w:abstractNum>
+  <w:num w:numId="1">
+    <w:abstractNumId w:val="0"/>
+  </w:num>
+</w:numbering>
 </file>
 
 <file path=word/styles.xml><?xml version="1.0" encoding="utf-8"?>
@@ -536,6 +1256,17 @@
       <w:szCs w:val="56"/>
     </w:rPr>
   </w:style>
+  <w:style w:type="paragraph" w:styleId="Prrafodelista">
+    <w:name w:val="List Paragraph"/>
+    <w:basedOn w:val="Normal"/>
+    <w:uiPriority w:val="34"/>
+    <w:qFormat/>
+    <w:rsid w:val="005B2F7C"/>
+    <w:pPr>
+      <w:ind w:left="720"/>
+      <w:contextualSpacing/>
+    </w:pPr>
+  </w:style>
 </w:styles>
 </file>
 

</xml_diff>

<commit_message>
actualizado documento de funcionalidades de los formularios de la aplicacion.
</commit_message>
<xml_diff>
--- a/doc/Funcionalidades de Aplicacion.docx
+++ b/doc/Funcionalidades de Aplicacion.docx
@@ -515,112 +515,9 @@
       <w:pPr>
         <w:pStyle w:val="Prrafodelista"/>
         <w:numPr>
-          <w:ilvl w:val="1"/>
-          <w:numId w:val="1"/>
-        </w:numPr>
-      </w:pPr>
-      <w:proofErr w:type="spellStart"/>
-      <w:r>
-        <w:t>Boton</w:t>
-      </w:r>
-      <w:proofErr w:type="spellEnd"/>
-      <w:r>
-        <w:t xml:space="preserve"> Ajustes &gt; </w:t>
-      </w:r>
-      <w:proofErr w:type="spellStart"/>
-      <w:r>
-        <w:t>Menud</w:t>
-      </w:r>
-      <w:proofErr w:type="spellEnd"/>
-      <w:r>
-        <w:t xml:space="preserve"> </w:t>
-      </w:r>
-      <w:proofErr w:type="spellStart"/>
-      <w:r>
-        <w:t>drop</w:t>
-      </w:r>
-      <w:proofErr w:type="spellEnd"/>
-      <w:r>
-        <w:t xml:space="preserve"> </w:t>
-      </w:r>
-      <w:proofErr w:type="spellStart"/>
-      <w:r>
-        <w:t>down</w:t>
-      </w:r>
-      <w:proofErr w:type="spellEnd"/>
-    </w:p>
-    <w:p>
-      <w:pPr>
-        <w:pStyle w:val="Prrafodelista"/>
-        <w:numPr>
-          <w:ilvl w:val="2"/>
-          <w:numId w:val="1"/>
-        </w:numPr>
-      </w:pPr>
-      <w:r>
-        <w:t xml:space="preserve">Ajustes &gt; </w:t>
-      </w:r>
-      <w:proofErr w:type="spellStart"/>
-      <w:r>
-        <w:t>frmAjustes</w:t>
-      </w:r>
-      <w:proofErr w:type="spellEnd"/>
-    </w:p>
-    <w:p>
-      <w:pPr>
-        <w:pStyle w:val="Prrafodelista"/>
-        <w:numPr>
-          <w:ilvl w:val="3"/>
-          <w:numId w:val="1"/>
-        </w:numPr>
-      </w:pPr>
-      <w:r>
-        <w:t>Cambiar ubicación geográfica</w:t>
-      </w:r>
-    </w:p>
-    <w:p>
-      <w:pPr>
-        <w:pStyle w:val="Prrafodelista"/>
-        <w:numPr>
-          <w:ilvl w:val="3"/>
-          <w:numId w:val="1"/>
-        </w:numPr>
-      </w:pPr>
-      <w:r>
-        <w:t>Cambiar modo claro oscuro</w:t>
-      </w:r>
-    </w:p>
-    <w:p>
-      <w:pPr>
-        <w:pStyle w:val="Prrafodelista"/>
-        <w:numPr>
-          <w:ilvl w:val="3"/>
-          <w:numId w:val="1"/>
-        </w:numPr>
-      </w:pPr>
-      <w:r>
-        <w:t xml:space="preserve">Cambiar idioma &gt; </w:t>
-      </w:r>
-      <w:r>
-        <w:t>combo box con opciones de idioma</w:t>
-      </w:r>
-    </w:p>
-    <w:p>
-      <w:pPr>
-        <w:pStyle w:val="Prrafodelista"/>
-        <w:numPr>
-          <w:ilvl w:val="4"/>
-          <w:numId w:val="1"/>
-        </w:numPr>
-      </w:pPr>
-      <w:r>
-        <w:t>Cambiar idioma de textos del formulario (y de todos los formularios que se vayan abriendo).</w:t>
-      </w:r>
-    </w:p>
-    <w:p>
-      <w:pPr>
-        <w:pStyle w:val="Prrafodelista"/>
-        <w:ind w:left="3240"/>
+          <w:ilvl w:val="2"/>
+          <w:numId w:val="1"/>
+        </w:numPr>
       </w:pPr>
       <w:bookmarkStart w:id="0" w:name="_GoBack"/>
       <w:bookmarkEnd w:id="0"/>
@@ -629,6 +526,115 @@
       <w:pPr>
         <w:pStyle w:val="Prrafodelista"/>
         <w:numPr>
+          <w:ilvl w:val="1"/>
+          <w:numId w:val="1"/>
+        </w:numPr>
+      </w:pPr>
+      <w:proofErr w:type="spellStart"/>
+      <w:r>
+        <w:t>Boton</w:t>
+      </w:r>
+      <w:proofErr w:type="spellEnd"/>
+      <w:r>
+        <w:t xml:space="preserve"> Ajustes &gt; </w:t>
+      </w:r>
+      <w:proofErr w:type="spellStart"/>
+      <w:r>
+        <w:t>Menud</w:t>
+      </w:r>
+      <w:proofErr w:type="spellEnd"/>
+      <w:r>
+        <w:t xml:space="preserve"> </w:t>
+      </w:r>
+      <w:proofErr w:type="spellStart"/>
+      <w:r>
+        <w:t>drop</w:t>
+      </w:r>
+      <w:proofErr w:type="spellEnd"/>
+      <w:r>
+        <w:t xml:space="preserve"> </w:t>
+      </w:r>
+      <w:proofErr w:type="spellStart"/>
+      <w:r>
+        <w:t>down</w:t>
+      </w:r>
+      <w:proofErr w:type="spellEnd"/>
+    </w:p>
+    <w:p>
+      <w:pPr>
+        <w:pStyle w:val="Prrafodelista"/>
+        <w:numPr>
+          <w:ilvl w:val="2"/>
+          <w:numId w:val="1"/>
+        </w:numPr>
+      </w:pPr>
+      <w:r>
+        <w:t xml:space="preserve">Ajustes &gt; </w:t>
+      </w:r>
+      <w:proofErr w:type="spellStart"/>
+      <w:r>
+        <w:t>frmAjustes</w:t>
+      </w:r>
+      <w:proofErr w:type="spellEnd"/>
+    </w:p>
+    <w:p>
+      <w:pPr>
+        <w:pStyle w:val="Prrafodelista"/>
+        <w:numPr>
+          <w:ilvl w:val="3"/>
+          <w:numId w:val="1"/>
+        </w:numPr>
+      </w:pPr>
+      <w:r>
+        <w:t>Cambiar ubicación geográfica</w:t>
+      </w:r>
+    </w:p>
+    <w:p>
+      <w:pPr>
+        <w:pStyle w:val="Prrafodelista"/>
+        <w:numPr>
+          <w:ilvl w:val="3"/>
+          <w:numId w:val="1"/>
+        </w:numPr>
+      </w:pPr>
+      <w:r>
+        <w:t>Cambiar modo claro oscuro</w:t>
+      </w:r>
+    </w:p>
+    <w:p>
+      <w:pPr>
+        <w:pStyle w:val="Prrafodelista"/>
+        <w:numPr>
+          <w:ilvl w:val="3"/>
+          <w:numId w:val="1"/>
+        </w:numPr>
+      </w:pPr>
+      <w:r>
+        <w:t xml:space="preserve">Cambiar idioma &gt; </w:t>
+      </w:r>
+      <w:r>
+        <w:t>combo box con opciones de idioma</w:t>
+      </w:r>
+    </w:p>
+    <w:p>
+      <w:pPr>
+        <w:pStyle w:val="Prrafodelista"/>
+        <w:numPr>
+          <w:ilvl w:val="4"/>
+          <w:numId w:val="1"/>
+        </w:numPr>
+      </w:pPr>
+      <w:r>
+        <w:t>Cambiar idioma de textos del formulario (y de todos los formularios que se vayan abriendo).</w:t>
+      </w:r>
+      <w:r>
+        <w:t xml:space="preserve"> </w:t>
+      </w:r>
+    </w:p>
+    <w:p>
+      <w:pPr>
+        <w:pStyle w:val="Prrafodelista"/>
+        <w:numPr>
           <w:ilvl w:val="2"/>
           <w:numId w:val="1"/>
         </w:numPr>
@@ -648,6 +654,12 @@
       <w:r>
         <w:t>Acceder a un formulario con preguntas más frecuentes</w:t>
       </w:r>
+    </w:p>
+    <w:p>
+      <w:pPr>
+        <w:pStyle w:val="Prrafodelista"/>
+        <w:ind w:left="1080"/>
+      </w:pPr>
     </w:p>
     <w:p/>
     <w:p>

</xml_diff>